<commit_message>
Added zipped lab 3 and finished report
</commit_message>
<xml_diff>
--- a/Lab3_Report_Reeves.docx
+++ b/Lab3_Report_Reeves.docx
@@ -23,7 +23,10 @@
         <w:spacing w:after="0"/>
       </w:pPr>
       <w:r>
-        <w:t>4/14/18</w:t>
+        <w:t>4/28</w:t>
+      </w:r>
+      <w:r>
+        <w:t>/18</w:t>
       </w:r>
     </w:p>
     <w:p>
@@ -72,11 +75,17 @@
         <w:t>The use of a stack</w:t>
       </w:r>
       <w:r>
-        <w:t xml:space="preserve"> requires us to use macros to define push and pop. </w:t>
+        <w:t xml:space="preserve"> requires us to use macros to define push and pop.</w:t>
+      </w:r>
+      <w:r>
+        <w:t xml:space="preserve"> In short, this lab has us building the functionality for a very simple Reverse Polish Notation calculator.</w:t>
       </w:r>
       <w:r>
         <w:t xml:space="preserve"> </w:t>
       </w:r>
+      <w:r>
+        <w:t xml:space="preserve"> </w:t>
+      </w:r>
     </w:p>
     <w:p>
       <w:pPr>
@@ -93,7 +102,19 @@
     </w:p>
     <w:p>
       <w:r>
-        <w:t xml:space="preserve">The first part of the lab has us lay down the variables to be manipulated. A static RPN expression is stored in a word array, named EXPR. </w:t>
+        <w:t xml:space="preserve">The first part of the lab has us lay down the variables to be manipulated. A static RPN expression is stored in a word </w:t>
+      </w:r>
+      <w:r>
+        <w:t>“</w:t>
+      </w:r>
+      <w:r>
+        <w:t>array</w:t>
+      </w:r>
+      <w:r>
+        <w:t>”</w:t>
+      </w:r>
+      <w:r>
+        <w:t xml:space="preserve">, named EXPR. </w:t>
       </w:r>
     </w:p>
     <w:p>
@@ -225,16 +246,8 @@
         <w:rPr>
           <w:rFonts w:ascii="Calibri" w:eastAsia="Calibri" w:hAnsi="Calibri" w:cs="Times New Roman"/>
         </w:rPr>
-        <w:t xml:space="preserve">            .</w:t>
-      </w:r>
-      <w:proofErr w:type="gramStart"/>
-      <w:r>
-        <w:rPr>
-          <w:rFonts w:ascii="Calibri" w:eastAsia="Calibri" w:hAnsi="Calibri" w:cs="Times New Roman"/>
-        </w:rPr>
-        <w:t>word  5</w:t>
-      </w:r>
-      <w:proofErr w:type="gramEnd"/>
+        <w:t xml:space="preserve">            .word  5</w:t>
+      </w:r>
     </w:p>
     <w:p>
       <w:pPr>
@@ -248,16 +261,8 @@
         <w:rPr>
           <w:rFonts w:ascii="Calibri" w:eastAsia="Calibri" w:hAnsi="Calibri" w:cs="Times New Roman"/>
         </w:rPr>
-        <w:t xml:space="preserve">            .</w:t>
-      </w:r>
-      <w:proofErr w:type="gramStart"/>
-      <w:r>
-        <w:rPr>
-          <w:rFonts w:ascii="Calibri" w:eastAsia="Calibri" w:hAnsi="Calibri" w:cs="Times New Roman"/>
-        </w:rPr>
-        <w:t>word  6</w:t>
-      </w:r>
-      <w:proofErr w:type="gramEnd"/>
+        <w:t xml:space="preserve">            .word  6</w:t>
+      </w:r>
     </w:p>
     <w:p>
       <w:pPr>
@@ -271,21 +276,7 @@
         <w:rPr>
           <w:rFonts w:ascii="Calibri" w:eastAsia="Calibri" w:hAnsi="Calibri" w:cs="Times New Roman"/>
         </w:rPr>
-        <w:t xml:space="preserve">            .</w:t>
-      </w:r>
-      <w:proofErr w:type="gramStart"/>
-      <w:r>
-        <w:rPr>
-          <w:rFonts w:ascii="Calibri" w:eastAsia="Calibri" w:hAnsi="Calibri" w:cs="Times New Roman"/>
-        </w:rPr>
-        <w:t>word  0x80000000</w:t>
-      </w:r>
-      <w:proofErr w:type="gramEnd"/>
-      <w:r>
-        <w:rPr>
-          <w:rFonts w:ascii="Calibri" w:eastAsia="Calibri" w:hAnsi="Calibri" w:cs="Times New Roman"/>
-        </w:rPr>
-        <w:t xml:space="preserve"> + '-'</w:t>
+        <w:t xml:space="preserve">            .word  0x80000000 + '-'</w:t>
       </w:r>
     </w:p>
     <w:p>
@@ -300,21 +291,7 @@
         <w:rPr>
           <w:rFonts w:ascii="Calibri" w:eastAsia="Calibri" w:hAnsi="Calibri" w:cs="Times New Roman"/>
         </w:rPr>
-        <w:t xml:space="preserve">            .</w:t>
-      </w:r>
-      <w:proofErr w:type="gramStart"/>
-      <w:r>
-        <w:rPr>
-          <w:rFonts w:ascii="Calibri" w:eastAsia="Calibri" w:hAnsi="Calibri" w:cs="Times New Roman"/>
-        </w:rPr>
-        <w:t>word  0x80000000</w:t>
-      </w:r>
-      <w:proofErr w:type="gramEnd"/>
-      <w:r>
-        <w:rPr>
-          <w:rFonts w:ascii="Calibri" w:eastAsia="Calibri" w:hAnsi="Calibri" w:cs="Times New Roman"/>
-        </w:rPr>
-        <w:t xml:space="preserve"> + '+'</w:t>
+        <w:t xml:space="preserve">            .word  0x80000000 + '+'</w:t>
       </w:r>
     </w:p>
     <w:p>
@@ -329,21 +306,7 @@
         <w:rPr>
           <w:rFonts w:ascii="Calibri" w:eastAsia="Calibri" w:hAnsi="Calibri" w:cs="Times New Roman"/>
         </w:rPr>
-        <w:t xml:space="preserve">            .</w:t>
-      </w:r>
-      <w:proofErr w:type="gramStart"/>
-      <w:r>
-        <w:rPr>
-          <w:rFonts w:ascii="Calibri" w:eastAsia="Calibri" w:hAnsi="Calibri" w:cs="Times New Roman"/>
-        </w:rPr>
-        <w:t>word  0x80000000</w:t>
-      </w:r>
-      <w:proofErr w:type="gramEnd"/>
-      <w:r>
-        <w:rPr>
-          <w:rFonts w:ascii="Calibri" w:eastAsia="Calibri" w:hAnsi="Calibri" w:cs="Times New Roman"/>
-        </w:rPr>
-        <w:t xml:space="preserve"> + '='</w:t>
+        <w:t xml:space="preserve">            .word  0x80000000 + '='</w:t>
       </w:r>
     </w:p>
     <w:p>
@@ -421,7 +384,25 @@
         <w:t xml:space="preserve"> global</w:t>
       </w:r>
       <w:r>
-        <w:t xml:space="preserve"> static values of the operations.</w:t>
+        <w:t xml:space="preserve"> static values</w:t>
+      </w:r>
+      <w:r>
+        <w:t>, used</w:t>
+      </w:r>
+      <w:r>
+        <w:t xml:space="preserve"> </w:t>
+      </w:r>
+      <w:r>
+        <w:t>for</w:t>
+      </w:r>
+      <w:r>
+        <w:t xml:space="preserve"> the </w:t>
+      </w:r>
+      <w:r>
+        <w:t>operators</w:t>
+      </w:r>
+      <w:r>
+        <w:t>.</w:t>
       </w:r>
       <w:r>
         <w:t xml:space="preserve"> They are as follows and will be used in the logic of .main:</w:t>
@@ -468,7 +449,21 @@
     <w:p>
       <w:r>
         <w:lastRenderedPageBreak/>
-        <w:t>This part of the lab has us use loop and branching statements got evaluate all the items in the EXPR array.</w:t>
+        <w:t xml:space="preserve">This part of the lab has us use loop and branching statements </w:t>
+      </w:r>
+      <w:r>
+        <w:t>to</w:t>
+      </w:r>
+      <w:r>
+        <w:t xml:space="preserve"> evaluate all the items in the EXPR </w:t>
+      </w:r>
+      <w:proofErr w:type="spellStart"/>
+      <w:r>
+        <w:t>sequesnce</w:t>
+      </w:r>
+      <w:proofErr w:type="spellEnd"/>
+      <w:r>
+        <w:t>.</w:t>
       </w:r>
       <w:r>
         <w:t xml:space="preserve"> At first, this algorithm was used:</w:t>
@@ -487,15 +482,7 @@
     <w:p>
       <w:r>
         <w:tab/>
-        <w:t xml:space="preserve">// </w:t>
-      </w:r>
-      <w:proofErr w:type="gramStart"/>
-      <w:r>
-        <w:t>Add</w:t>
-      </w:r>
-      <w:proofErr w:type="gramEnd"/>
-      <w:r>
-        <w:t xml:space="preserve"> 4 bytes to EXPR</w:t>
+        <w:t>// Add 4 bytes to EXPR</w:t>
       </w:r>
     </w:p>
     <w:p>
@@ -506,30 +493,22 @@
     </w:p>
     <w:p>
       <w:r>
-        <w:t xml:space="preserve">    // if expression</w:t>
-      </w:r>
-      <w:r>
-        <w:t xml:space="preserve"> not equal</w:t>
-      </w:r>
-    </w:p>
-    <w:p>
-      <w:r>
-        <w:tab/>
-        <w:t>// Pop 2 values from stack and do stuff</w:t>
-      </w:r>
-    </w:p>
-    <w:p>
-      <w:r>
-        <w:tab/>
-        <w:t xml:space="preserve">// </w:t>
-      </w:r>
-      <w:proofErr w:type="gramStart"/>
-      <w:r>
-        <w:t>Add</w:t>
-      </w:r>
-      <w:proofErr w:type="gramEnd"/>
-      <w:r>
-        <w:t xml:space="preserve"> 4 bytes to EXPR</w:t>
+        <w:t xml:space="preserve">    // if expression not equal</w:t>
+      </w:r>
+    </w:p>
+    <w:p>
+      <w:r>
+        <w:tab/>
+        <w:t>//</w:t>
+      </w:r>
+      <w:r>
+        <w:t xml:space="preserve"> Pop 2 values from stack and manipulate based on operator value</w:t>
+      </w:r>
+    </w:p>
+    <w:p>
+      <w:r>
+        <w:tab/>
+        <w:t>// Add 4 bytes to EXPR</w:t>
       </w:r>
     </w:p>
     <w:p>
@@ -541,6 +520,9 @@
     <w:p>
       <w:r>
         <w:t xml:space="preserve">    // if '=' pop last thing off and store</w:t>
+      </w:r>
+      <w:r>
+        <w:t xml:space="preserve"> value in RESULT</w:t>
       </w:r>
     </w:p>
     <w:p>
@@ -565,13 +547,8 @@
         <w:pStyle w:val="ListParagraph"/>
       </w:pPr>
       <w:r>
-        <w:t xml:space="preserve">    </w:t>
-      </w:r>
-      <w:proofErr w:type="gramStart"/>
-      <w:r>
-        <w:t>la</w:t>
-      </w:r>
-      <w:proofErr w:type="gramEnd"/>
+        <w:t xml:space="preserve">    la</w:t>
+      </w:r>
       <w:r>
         <w:tab/>
         <w:t>t0, ADD_OP</w:t>
@@ -592,12 +569,10 @@
         <w:t xml:space="preserve">    </w:t>
       </w:r>
       <w:proofErr w:type="spellStart"/>
-      <w:proofErr w:type="gramStart"/>
       <w:r>
         <w:t>lw</w:t>
       </w:r>
       <w:proofErr w:type="spellEnd"/>
-      <w:proofErr w:type="gramEnd"/>
       <w:r>
         <w:tab/>
         <w:t>s1, 0(t0)</w:t>
@@ -608,13 +583,8 @@
         <w:pStyle w:val="ListParagraph"/>
       </w:pPr>
       <w:r>
-        <w:t xml:space="preserve">    </w:t>
-      </w:r>
-      <w:proofErr w:type="gramStart"/>
-      <w:r>
-        <w:t>la</w:t>
-      </w:r>
-      <w:proofErr w:type="gramEnd"/>
+        <w:t xml:space="preserve">    la</w:t>
+      </w:r>
       <w:r>
         <w:tab/>
         <w:t>t1, SUB_OP</w:t>
@@ -635,12 +605,10 @@
         <w:t xml:space="preserve">    </w:t>
       </w:r>
       <w:proofErr w:type="spellStart"/>
-      <w:proofErr w:type="gramStart"/>
       <w:r>
         <w:t>lw</w:t>
       </w:r>
       <w:proofErr w:type="spellEnd"/>
-      <w:proofErr w:type="gramEnd"/>
       <w:r>
         <w:tab/>
         <w:t>s2, 0(t1)</w:t>
@@ -651,13 +619,8 @@
         <w:pStyle w:val="ListParagraph"/>
       </w:pPr>
       <w:r>
-        <w:t xml:space="preserve">    </w:t>
-      </w:r>
-      <w:proofErr w:type="gramStart"/>
-      <w:r>
-        <w:t>la</w:t>
-      </w:r>
-      <w:proofErr w:type="gramEnd"/>
+        <w:t xml:space="preserve">    la</w:t>
+      </w:r>
       <w:r>
         <w:tab/>
         <w:t>t2, MULT_OP</w:t>
@@ -678,12 +641,10 @@
         <w:t xml:space="preserve">    </w:t>
       </w:r>
       <w:proofErr w:type="spellStart"/>
-      <w:proofErr w:type="gramStart"/>
       <w:r>
         <w:t>lw</w:t>
       </w:r>
       <w:proofErr w:type="spellEnd"/>
-      <w:proofErr w:type="gramEnd"/>
       <w:r>
         <w:tab/>
         <w:t>s3, 0(t2)</w:t>
@@ -694,13 +655,8 @@
         <w:pStyle w:val="ListParagraph"/>
       </w:pPr>
       <w:r>
-        <w:t xml:space="preserve">    </w:t>
-      </w:r>
-      <w:proofErr w:type="gramStart"/>
-      <w:r>
-        <w:t>la</w:t>
-      </w:r>
-      <w:proofErr w:type="gramEnd"/>
+        <w:t xml:space="preserve">    la</w:t>
+      </w:r>
       <w:r>
         <w:tab/>
         <w:t>t3, EQU_OP</w:t>
@@ -721,12 +677,10 @@
         <w:t xml:space="preserve">    </w:t>
       </w:r>
       <w:proofErr w:type="spellStart"/>
-      <w:proofErr w:type="gramStart"/>
       <w:r>
         <w:t>lw</w:t>
       </w:r>
       <w:proofErr w:type="spellEnd"/>
-      <w:proofErr w:type="gramEnd"/>
       <w:r>
         <w:tab/>
         <w:t>s4, 0(t3)</w:t>
@@ -770,12 +724,10 @@
         <w:t xml:space="preserve">    </w:t>
       </w:r>
       <w:proofErr w:type="spellStart"/>
-      <w:proofErr w:type="gramStart"/>
       <w:r>
         <w:t>lw</w:t>
       </w:r>
       <w:proofErr w:type="spellEnd"/>
-      <w:proofErr w:type="gramEnd"/>
       <w:r>
         <w:tab/>
         <w:t>s7, 0(s0)</w:t>
@@ -804,12 +756,10 @@
         <w:t xml:space="preserve">    </w:t>
       </w:r>
       <w:proofErr w:type="spellStart"/>
-      <w:proofErr w:type="gramStart"/>
       <w:r>
         <w:t>addiu</w:t>
       </w:r>
       <w:proofErr w:type="spellEnd"/>
-      <w:proofErr w:type="gramEnd"/>
       <w:r>
         <w:t xml:space="preserve"> s0, s0, 4</w:t>
       </w:r>
@@ -834,13 +784,8 @@
         <w:pStyle w:val="ListParagraph"/>
       </w:pPr>
       <w:r>
-        <w:t xml:space="preserve">    </w:t>
-      </w:r>
-      <w:proofErr w:type="gramStart"/>
-      <w:r>
-        <w:t>j</w:t>
-      </w:r>
-      <w:proofErr w:type="gramEnd"/>
+        <w:t xml:space="preserve">    j</w:t>
+      </w:r>
       <w:r>
         <w:tab/>
       </w:r>
@@ -858,12 +803,10 @@
         <w:t xml:space="preserve">    </w:t>
       </w:r>
       <w:proofErr w:type="spellStart"/>
-      <w:proofErr w:type="gramStart"/>
       <w:r>
         <w:t>nop</w:t>
       </w:r>
       <w:proofErr w:type="spellEnd"/>
-      <w:proofErr w:type="gramEnd"/>
     </w:p>
     <w:p>
       <w:pPr>
@@ -906,12 +849,10 @@
         <w:t xml:space="preserve">    </w:t>
       </w:r>
       <w:proofErr w:type="spellStart"/>
-      <w:proofErr w:type="gramStart"/>
       <w:r>
         <w:t>addiu</w:t>
       </w:r>
       <w:proofErr w:type="spellEnd"/>
-      <w:proofErr w:type="gramEnd"/>
       <w:r>
         <w:t xml:space="preserve"> </w:t>
       </w:r>
@@ -944,12 +885,10 @@
         <w:t xml:space="preserve">    </w:t>
       </w:r>
       <w:proofErr w:type="spellStart"/>
-      <w:proofErr w:type="gramStart"/>
       <w:r>
         <w:t>sw</w:t>
       </w:r>
       <w:proofErr w:type="spellEnd"/>
-      <w:proofErr w:type="gramEnd"/>
       <w:r>
         <w:tab/>
         <w:t>\</w:t>
@@ -1022,7 +961,6 @@
         <w:t xml:space="preserve">    </w:t>
       </w:r>
       <w:proofErr w:type="spellStart"/>
-      <w:proofErr w:type="gramStart"/>
       <w:r>
         <w:t>lw</w:t>
       </w:r>
@@ -1031,7 +969,6 @@
         <w:t xml:space="preserve">  \</w:t>
       </w:r>
       <w:proofErr w:type="spellStart"/>
-      <w:proofErr w:type="gramEnd"/>
       <w:r>
         <w:t>reg</w:t>
       </w:r>
@@ -1053,8 +990,6 @@
       </w:r>
       <w:r>
         <w:tab/>
-      </w:r>
-      <w:r>
         <w:t xml:space="preserve">// Get value from </w:t>
       </w:r>
       <w:proofErr w:type="spellStart"/>
@@ -1072,12 +1007,10 @@
         <w:t xml:space="preserve">    </w:t>
       </w:r>
       <w:proofErr w:type="spellStart"/>
-      <w:proofErr w:type="gramStart"/>
       <w:r>
         <w:t>addiu</w:t>
       </w:r>
       <w:proofErr w:type="spellEnd"/>
-      <w:proofErr w:type="gramEnd"/>
       <w:r>
         <w:t xml:space="preserve"> </w:t>
       </w:r>
@@ -1148,12 +1081,10 @@
         <w:t xml:space="preserve">    </w:t>
       </w:r>
       <w:proofErr w:type="spellStart"/>
-      <w:proofErr w:type="gramStart"/>
       <w:r>
         <w:t>beq</w:t>
       </w:r>
       <w:proofErr w:type="spellEnd"/>
-      <w:proofErr w:type="gramEnd"/>
       <w:r>
         <w:t xml:space="preserve"> s7, s1, ADD_THINGS</w:t>
       </w:r>
@@ -1170,32 +1101,28 @@
         <w:t xml:space="preserve">    </w:t>
       </w:r>
       <w:proofErr w:type="spellStart"/>
-      <w:proofErr w:type="gramStart"/>
       <w:r>
         <w:t>nop</w:t>
       </w:r>
       <w:proofErr w:type="spellEnd"/>
-      <w:proofErr w:type="gramEnd"/>
-    </w:p>
-    <w:p>
-      <w:pPr>
-        <w:pStyle w:val="ListParagraph"/>
-      </w:pPr>
-    </w:p>
-    <w:p>
-      <w:pPr>
-        <w:pStyle w:val="ListParagraph"/>
-      </w:pPr>
-      <w:r>
-        <w:t xml:space="preserve">    </w:t>
-      </w:r>
-      <w:proofErr w:type="spellStart"/>
-      <w:proofErr w:type="gramStart"/>
+    </w:p>
+    <w:p>
+      <w:pPr>
+        <w:pStyle w:val="ListParagraph"/>
+      </w:pPr>
+    </w:p>
+    <w:p>
+      <w:pPr>
+        <w:pStyle w:val="ListParagraph"/>
+      </w:pPr>
+      <w:r>
+        <w:t xml:space="preserve">    </w:t>
+      </w:r>
+      <w:proofErr w:type="spellStart"/>
       <w:r>
         <w:t>beq</w:t>
       </w:r>
       <w:proofErr w:type="spellEnd"/>
-      <w:proofErr w:type="gramEnd"/>
       <w:r>
         <w:t xml:space="preserve"> s7, s2, SUB_THINGS</w:t>
       </w:r>
@@ -1212,32 +1139,28 @@
         <w:t xml:space="preserve">    </w:t>
       </w:r>
       <w:proofErr w:type="spellStart"/>
-      <w:proofErr w:type="gramStart"/>
       <w:r>
         <w:t>nop</w:t>
       </w:r>
       <w:proofErr w:type="spellEnd"/>
-      <w:proofErr w:type="gramEnd"/>
-    </w:p>
-    <w:p>
-      <w:pPr>
-        <w:pStyle w:val="ListParagraph"/>
-      </w:pPr>
-    </w:p>
-    <w:p>
-      <w:pPr>
-        <w:pStyle w:val="ListParagraph"/>
-      </w:pPr>
-      <w:r>
-        <w:t xml:space="preserve">    </w:t>
-      </w:r>
-      <w:proofErr w:type="spellStart"/>
-      <w:proofErr w:type="gramStart"/>
+    </w:p>
+    <w:p>
+      <w:pPr>
+        <w:pStyle w:val="ListParagraph"/>
+      </w:pPr>
+    </w:p>
+    <w:p>
+      <w:pPr>
+        <w:pStyle w:val="ListParagraph"/>
+      </w:pPr>
+      <w:r>
+        <w:t xml:space="preserve">    </w:t>
+      </w:r>
+      <w:proofErr w:type="spellStart"/>
       <w:r>
         <w:t>beq</w:t>
       </w:r>
       <w:proofErr w:type="spellEnd"/>
-      <w:proofErr w:type="gramEnd"/>
       <w:r>
         <w:t xml:space="preserve"> s7, s3, MULT_THINGS</w:t>
       </w:r>
@@ -1254,32 +1177,28 @@
         <w:t xml:space="preserve">    </w:t>
       </w:r>
       <w:proofErr w:type="spellStart"/>
-      <w:proofErr w:type="gramStart"/>
       <w:r>
         <w:t>nop</w:t>
       </w:r>
       <w:proofErr w:type="spellEnd"/>
-      <w:proofErr w:type="gramEnd"/>
-    </w:p>
-    <w:p>
-      <w:pPr>
-        <w:pStyle w:val="ListParagraph"/>
-      </w:pPr>
-    </w:p>
-    <w:p>
-      <w:pPr>
-        <w:pStyle w:val="ListParagraph"/>
-      </w:pPr>
-      <w:r>
-        <w:t xml:space="preserve">    </w:t>
-      </w:r>
-      <w:proofErr w:type="spellStart"/>
-      <w:proofErr w:type="gramStart"/>
+    </w:p>
+    <w:p>
+      <w:pPr>
+        <w:pStyle w:val="ListParagraph"/>
+      </w:pPr>
+    </w:p>
+    <w:p>
+      <w:pPr>
+        <w:pStyle w:val="ListParagraph"/>
+      </w:pPr>
+      <w:r>
+        <w:t xml:space="preserve">    </w:t>
+      </w:r>
+      <w:proofErr w:type="spellStart"/>
       <w:r>
         <w:t>beq</w:t>
       </w:r>
       <w:proofErr w:type="spellEnd"/>
-      <w:proofErr w:type="gramEnd"/>
       <w:r>
         <w:t xml:space="preserve"> s7, s4, EQUALS</w:t>
       </w:r>
@@ -1299,12 +1218,10 @@
         <w:t xml:space="preserve">    </w:t>
       </w:r>
       <w:proofErr w:type="spellStart"/>
-      <w:proofErr w:type="gramStart"/>
       <w:r>
         <w:t>nop</w:t>
       </w:r>
       <w:proofErr w:type="spellEnd"/>
-      <w:proofErr w:type="gramEnd"/>
     </w:p>
     <w:p>
       <w:pPr>
@@ -1336,47 +1253,29 @@
         <w:pStyle w:val="ListParagraph"/>
       </w:pPr>
       <w:r>
-        <w:t xml:space="preserve">    </w:t>
-      </w:r>
-      <w:proofErr w:type="gramStart"/>
-      <w:r>
-        <w:t>pop</w:t>
-      </w:r>
-      <w:proofErr w:type="gramEnd"/>
-      <w:r>
-        <w:t xml:space="preserve"> t0</w:t>
-      </w:r>
-    </w:p>
-    <w:p>
-      <w:pPr>
-        <w:pStyle w:val="ListParagraph"/>
-      </w:pPr>
-      <w:r>
-        <w:t xml:space="preserve">    </w:t>
-      </w:r>
-      <w:proofErr w:type="gramStart"/>
-      <w:r>
-        <w:t>pop</w:t>
-      </w:r>
-      <w:proofErr w:type="gramEnd"/>
-      <w:r>
-        <w:t xml:space="preserve"> t1</w:t>
-      </w:r>
-    </w:p>
-    <w:p>
-      <w:pPr>
-        <w:pStyle w:val="ListParagraph"/>
-      </w:pPr>
-      <w:r>
-        <w:t xml:space="preserve">    </w:t>
-      </w:r>
-      <w:proofErr w:type="spellStart"/>
-      <w:proofErr w:type="gramStart"/>
+        <w:t xml:space="preserve">    pop t0</w:t>
+      </w:r>
+    </w:p>
+    <w:p>
+      <w:pPr>
+        <w:pStyle w:val="ListParagraph"/>
+      </w:pPr>
+      <w:r>
+        <w:t xml:space="preserve">    pop t1</w:t>
+      </w:r>
+    </w:p>
+    <w:p>
+      <w:pPr>
+        <w:pStyle w:val="ListParagraph"/>
+      </w:pPr>
+      <w:r>
+        <w:t xml:space="preserve">    </w:t>
+      </w:r>
+      <w:proofErr w:type="spellStart"/>
       <w:r>
         <w:t>addu</w:t>
       </w:r>
       <w:proofErr w:type="spellEnd"/>
-      <w:proofErr w:type="gramEnd"/>
       <w:r>
         <w:t xml:space="preserve"> t3, t1, t0</w:t>
       </w:r>
@@ -1386,36 +1285,26 @@
         <w:pStyle w:val="ListParagraph"/>
       </w:pPr>
       <w:r>
-        <w:t xml:space="preserve">    </w:t>
-      </w:r>
-      <w:proofErr w:type="gramStart"/>
-      <w:r>
-        <w:t>push</w:t>
-      </w:r>
-      <w:proofErr w:type="gramEnd"/>
-      <w:r>
-        <w:t xml:space="preserve"> t3</w:t>
-      </w:r>
-    </w:p>
-    <w:p>
-      <w:pPr>
-        <w:pStyle w:val="ListParagraph"/>
-      </w:pPr>
-    </w:p>
-    <w:p>
-      <w:pPr>
-        <w:pStyle w:val="ListParagraph"/>
-      </w:pPr>
-      <w:r>
-        <w:t xml:space="preserve">    </w:t>
-      </w:r>
-      <w:proofErr w:type="spellStart"/>
-      <w:proofErr w:type="gramStart"/>
+        <w:t xml:space="preserve">    push t3</w:t>
+      </w:r>
+    </w:p>
+    <w:p>
+      <w:pPr>
+        <w:pStyle w:val="ListParagraph"/>
+      </w:pPr>
+    </w:p>
+    <w:p>
+      <w:pPr>
+        <w:pStyle w:val="ListParagraph"/>
+      </w:pPr>
+      <w:r>
+        <w:t xml:space="preserve">    </w:t>
+      </w:r>
+      <w:proofErr w:type="spellStart"/>
       <w:r>
         <w:t>addiu</w:t>
       </w:r>
       <w:proofErr w:type="spellEnd"/>
-      <w:proofErr w:type="gramEnd"/>
       <w:r>
         <w:t xml:space="preserve"> s0, s0, 4</w:t>
       </w:r>
@@ -1440,13 +1329,8 @@
         <w:pStyle w:val="ListParagraph"/>
       </w:pPr>
       <w:r>
-        <w:t xml:space="preserve">    </w:t>
-      </w:r>
-      <w:proofErr w:type="gramStart"/>
-      <w:r>
-        <w:t>j</w:t>
-      </w:r>
-      <w:proofErr w:type="gramEnd"/>
+        <w:t xml:space="preserve">    j</w:t>
+      </w:r>
       <w:r>
         <w:tab/>
       </w:r>
@@ -1464,12 +1348,10 @@
         <w:t xml:space="preserve">    </w:t>
       </w:r>
       <w:proofErr w:type="spellStart"/>
-      <w:proofErr w:type="gramStart"/>
       <w:r>
         <w:t>nop</w:t>
       </w:r>
       <w:proofErr w:type="spellEnd"/>
-      <w:proofErr w:type="gramEnd"/>
     </w:p>
     <w:p>
       <w:pPr>
@@ -1485,13 +1367,7 @@
         </w:numPr>
       </w:pPr>
       <w:r>
-        <w:t xml:space="preserve">Write and test subroutine for </w:t>
-      </w:r>
-      <w:r>
-        <w:t>SUB</w:t>
-      </w:r>
-      <w:r>
-        <w:t>_THINGS</w:t>
+        <w:t>Write and test subroutine for SUB_THINGS</w:t>
       </w:r>
     </w:p>
     <w:p>
@@ -1507,86 +1383,65 @@
         <w:pStyle w:val="ListParagraph"/>
       </w:pPr>
       <w:r>
-        <w:t xml:space="preserve">    </w:t>
-      </w:r>
-      <w:proofErr w:type="gramStart"/>
-      <w:r>
-        <w:t>pop</w:t>
-      </w:r>
-      <w:proofErr w:type="gramEnd"/>
-      <w:r>
-        <w:t xml:space="preserve"> t0</w:t>
-      </w:r>
-    </w:p>
-    <w:p>
-      <w:pPr>
-        <w:pStyle w:val="ListParagraph"/>
-      </w:pPr>
-      <w:r>
-        <w:t xml:space="preserve">    </w:t>
-      </w:r>
-      <w:proofErr w:type="gramStart"/>
-      <w:r>
-        <w:t>pop</w:t>
-      </w:r>
-      <w:proofErr w:type="gramEnd"/>
-      <w:r>
-        <w:t xml:space="preserve"> t1</w:t>
-      </w:r>
-    </w:p>
-    <w:p>
-      <w:pPr>
-        <w:pStyle w:val="ListParagraph"/>
-      </w:pPr>
-      <w:r>
-        <w:t xml:space="preserve">    </w:t>
-      </w:r>
-      <w:proofErr w:type="spellStart"/>
-      <w:proofErr w:type="gramStart"/>
+        <w:t xml:space="preserve">    pop t0</w:t>
+      </w:r>
+    </w:p>
+    <w:p>
+      <w:pPr>
+        <w:pStyle w:val="ListParagraph"/>
+      </w:pPr>
+      <w:r>
+        <w:t xml:space="preserve">    pop t1</w:t>
+      </w:r>
+    </w:p>
+    <w:p>
+      <w:pPr>
+        <w:pStyle w:val="ListParagraph"/>
+      </w:pPr>
+      <w:r>
+        <w:t xml:space="preserve">    </w:t>
+      </w:r>
+      <w:proofErr w:type="spellStart"/>
       <w:r>
         <w:t>subu</w:t>
       </w:r>
       <w:proofErr w:type="spellEnd"/>
-      <w:proofErr w:type="gramEnd"/>
       <w:r>
         <w:t xml:space="preserve"> t3, t1, t0</w:t>
       </w:r>
-    </w:p>
-    <w:p>
-      <w:pPr>
-        <w:pStyle w:val="ListParagraph"/>
-      </w:pPr>
-      <w:r>
-        <w:t xml:space="preserve">    </w:t>
-      </w:r>
-      <w:proofErr w:type="gramStart"/>
-      <w:r>
-        <w:t>push</w:t>
-      </w:r>
-      <w:proofErr w:type="gramEnd"/>
-      <w:r>
-        <w:t xml:space="preserve"> t3</w:t>
-      </w:r>
-    </w:p>
-    <w:p>
-      <w:pPr>
-        <w:pStyle w:val="ListParagraph"/>
-      </w:pPr>
-    </w:p>
-    <w:p>
-      <w:pPr>
-        <w:pStyle w:val="ListParagraph"/>
-      </w:pPr>
-      <w:r>
-        <w:t xml:space="preserve">    </w:t>
-      </w:r>
-      <w:proofErr w:type="spellStart"/>
-      <w:proofErr w:type="gramStart"/>
+      <w:r>
+        <w:tab/>
+      </w:r>
+      <w:r>
+        <w:tab/>
+        <w:t>// Note order of operands, due to stack functionality</w:t>
+      </w:r>
+    </w:p>
+    <w:p>
+      <w:pPr>
+        <w:pStyle w:val="ListParagraph"/>
+      </w:pPr>
+      <w:r>
+        <w:t xml:space="preserve">    push t3</w:t>
+      </w:r>
+    </w:p>
+    <w:p>
+      <w:pPr>
+        <w:pStyle w:val="ListParagraph"/>
+      </w:pPr>
+    </w:p>
+    <w:p>
+      <w:pPr>
+        <w:pStyle w:val="ListParagraph"/>
+      </w:pPr>
+      <w:r>
+        <w:t xml:space="preserve">    </w:t>
+      </w:r>
+      <w:proofErr w:type="spellStart"/>
       <w:r>
         <w:t>addiu</w:t>
       </w:r>
       <w:proofErr w:type="spellEnd"/>
-      <w:proofErr w:type="gramEnd"/>
       <w:r>
         <w:t xml:space="preserve"> s0, s0, 4</w:t>
       </w:r>
@@ -1611,13 +1466,8 @@
         <w:pStyle w:val="ListParagraph"/>
       </w:pPr>
       <w:r>
-        <w:t xml:space="preserve">    </w:t>
-      </w:r>
-      <w:proofErr w:type="gramStart"/>
-      <w:r>
-        <w:t>j</w:t>
-      </w:r>
-      <w:proofErr w:type="gramEnd"/>
+        <w:t xml:space="preserve">    j</w:t>
+      </w:r>
       <w:r>
         <w:tab/>
       </w:r>
@@ -1635,12 +1485,10 @@
         <w:t xml:space="preserve">    </w:t>
       </w:r>
       <w:proofErr w:type="spellStart"/>
-      <w:proofErr w:type="gramStart"/>
       <w:r>
         <w:t>nop</w:t>
       </w:r>
       <w:proofErr w:type="spellEnd"/>
-      <w:proofErr w:type="gramEnd"/>
     </w:p>
     <w:p>
       <w:pPr>
@@ -1656,13 +1504,7 @@
         </w:numPr>
       </w:pPr>
       <w:r>
-        <w:t xml:space="preserve">Write and test subroutine for </w:t>
-      </w:r>
-      <w:r>
-        <w:t>MULT</w:t>
-      </w:r>
-      <w:r>
-        <w:t>_THINGS</w:t>
+        <w:t>Write and test subroutine for MULT_THINGS</w:t>
       </w:r>
       <w:r>
         <w:t xml:space="preserve"> (lab 2)</w:t>
@@ -1681,31 +1523,15 @@
         <w:pStyle w:val="ListParagraph"/>
       </w:pPr>
       <w:r>
-        <w:t xml:space="preserve">    </w:t>
-      </w:r>
-      <w:proofErr w:type="gramStart"/>
-      <w:r>
-        <w:t>pop</w:t>
-      </w:r>
-      <w:proofErr w:type="gramEnd"/>
-      <w:r>
-        <w:t xml:space="preserve"> t0</w:t>
-      </w:r>
-    </w:p>
-    <w:p>
-      <w:pPr>
-        <w:pStyle w:val="ListParagraph"/>
-      </w:pPr>
-      <w:r>
-        <w:t xml:space="preserve">    </w:t>
-      </w:r>
-      <w:proofErr w:type="gramStart"/>
-      <w:r>
-        <w:t>pop</w:t>
-      </w:r>
-      <w:proofErr w:type="gramEnd"/>
-      <w:r>
-        <w:t xml:space="preserve"> t1</w:t>
+        <w:t xml:space="preserve">    pop t0</w:t>
+      </w:r>
+    </w:p>
+    <w:p>
+      <w:pPr>
+        <w:pStyle w:val="ListParagraph"/>
+      </w:pPr>
+      <w:r>
+        <w:t xml:space="preserve">    pop t1</w:t>
       </w:r>
     </w:p>
     <w:p>
@@ -1728,12 +1554,10 @@
         <w:t xml:space="preserve">    </w:t>
       </w:r>
       <w:proofErr w:type="spellStart"/>
-      <w:proofErr w:type="gramStart"/>
       <w:r>
         <w:t>beqz</w:t>
       </w:r>
       <w:proofErr w:type="spellEnd"/>
-      <w:proofErr w:type="gramEnd"/>
       <w:r>
         <w:t xml:space="preserve"> t0, </w:t>
       </w:r>
@@ -1754,27 +1578,23 @@
         <w:t xml:space="preserve">    </w:t>
       </w:r>
       <w:proofErr w:type="spellStart"/>
-      <w:proofErr w:type="gramStart"/>
       <w:r>
         <w:t>nop</w:t>
       </w:r>
       <w:proofErr w:type="spellEnd"/>
-      <w:proofErr w:type="gramEnd"/>
-    </w:p>
-    <w:p>
-      <w:pPr>
-        <w:pStyle w:val="ListParagraph"/>
-      </w:pPr>
-      <w:r>
-        <w:t xml:space="preserve">    </w:t>
-      </w:r>
-      <w:proofErr w:type="spellStart"/>
-      <w:proofErr w:type="gramStart"/>
+    </w:p>
+    <w:p>
+      <w:pPr>
+        <w:pStyle w:val="ListParagraph"/>
+      </w:pPr>
+      <w:r>
+        <w:t xml:space="preserve">    </w:t>
+      </w:r>
+      <w:proofErr w:type="spellStart"/>
       <w:r>
         <w:t>beqz</w:t>
       </w:r>
       <w:proofErr w:type="spellEnd"/>
-      <w:proofErr w:type="gramEnd"/>
       <w:r>
         <w:t xml:space="preserve"> t1, </w:t>
       </w:r>
@@ -1795,27 +1615,23 @@
         <w:t xml:space="preserve">    </w:t>
       </w:r>
       <w:proofErr w:type="spellStart"/>
-      <w:proofErr w:type="gramStart"/>
       <w:r>
         <w:t>nop</w:t>
       </w:r>
       <w:proofErr w:type="spellEnd"/>
-      <w:proofErr w:type="gramEnd"/>
-    </w:p>
-    <w:p>
-      <w:pPr>
-        <w:pStyle w:val="ListParagraph"/>
-      </w:pPr>
-      <w:r>
-        <w:t xml:space="preserve">    </w:t>
-      </w:r>
-      <w:proofErr w:type="spellStart"/>
-      <w:proofErr w:type="gramStart"/>
+    </w:p>
+    <w:p>
+      <w:pPr>
+        <w:pStyle w:val="ListParagraph"/>
+      </w:pPr>
+      <w:r>
+        <w:t xml:space="preserve">    </w:t>
+      </w:r>
+      <w:proofErr w:type="spellStart"/>
       <w:r>
         <w:t>addu</w:t>
       </w:r>
       <w:proofErr w:type="spellEnd"/>
-      <w:proofErr w:type="gramEnd"/>
       <w:r>
         <w:t xml:space="preserve"> t9, zero, zero //clear the temp</w:t>
       </w:r>
@@ -1841,12 +1657,10 @@
         <w:t xml:space="preserve">    </w:t>
       </w:r>
       <w:proofErr w:type="spellStart"/>
-      <w:proofErr w:type="gramStart"/>
       <w:r>
         <w:t>addu</w:t>
       </w:r>
       <w:proofErr w:type="spellEnd"/>
-      <w:proofErr w:type="gramEnd"/>
       <w:r>
         <w:t xml:space="preserve"> t9, t9, t0  //temp = temp + X</w:t>
       </w:r>
@@ -1859,12 +1673,10 @@
         <w:t xml:space="preserve">    </w:t>
       </w:r>
       <w:proofErr w:type="spellStart"/>
-      <w:proofErr w:type="gramStart"/>
       <w:r>
         <w:t>addiu</w:t>
       </w:r>
       <w:proofErr w:type="spellEnd"/>
-      <w:proofErr w:type="gramEnd"/>
       <w:r>
         <w:t xml:space="preserve"> t1, t1, -1  //y--</w:t>
       </w:r>
@@ -1885,12 +1697,10 @@
         <w:t xml:space="preserve">    </w:t>
       </w:r>
       <w:proofErr w:type="spellStart"/>
-      <w:proofErr w:type="gramStart"/>
       <w:r>
         <w:t>bnez</w:t>
       </w:r>
       <w:proofErr w:type="spellEnd"/>
-      <w:proofErr w:type="gramEnd"/>
       <w:r>
         <w:t xml:space="preserve"> t1, </w:t>
       </w:r>
@@ -1908,12 +1718,10 @@
         <w:t xml:space="preserve">    </w:t>
       </w:r>
       <w:proofErr w:type="spellStart"/>
-      <w:proofErr w:type="gramStart"/>
       <w:r>
         <w:t>nop</w:t>
       </w:r>
       <w:proofErr w:type="spellEnd"/>
-      <w:proofErr w:type="gramEnd"/>
     </w:p>
     <w:p>
       <w:pPr>
@@ -1938,31 +1746,21 @@
         <w:pStyle w:val="ListParagraph"/>
       </w:pPr>
       <w:r>
-        <w:t xml:space="preserve">    </w:t>
-      </w:r>
-      <w:proofErr w:type="gramStart"/>
-      <w:r>
-        <w:t>push</w:t>
-      </w:r>
-      <w:proofErr w:type="gramEnd"/>
-      <w:r>
-        <w:t xml:space="preserve"> t9</w:t>
-      </w:r>
-    </w:p>
-    <w:p>
-      <w:pPr>
-        <w:pStyle w:val="ListParagraph"/>
-      </w:pPr>
-      <w:r>
-        <w:t xml:space="preserve">    </w:t>
-      </w:r>
-      <w:proofErr w:type="spellStart"/>
-      <w:proofErr w:type="gramStart"/>
+        <w:t xml:space="preserve">    push t9</w:t>
+      </w:r>
+    </w:p>
+    <w:p>
+      <w:pPr>
+        <w:pStyle w:val="ListParagraph"/>
+      </w:pPr>
+      <w:r>
+        <w:t xml:space="preserve">    </w:t>
+      </w:r>
+      <w:proofErr w:type="spellStart"/>
       <w:r>
         <w:t>addiu</w:t>
       </w:r>
       <w:proofErr w:type="spellEnd"/>
-      <w:proofErr w:type="gramEnd"/>
       <w:r>
         <w:t xml:space="preserve"> s0, s0, 4</w:t>
       </w:r>
@@ -1987,13 +1785,8 @@
         <w:pStyle w:val="ListParagraph"/>
       </w:pPr>
       <w:r>
-        <w:t xml:space="preserve">    </w:t>
-      </w:r>
-      <w:proofErr w:type="gramStart"/>
-      <w:r>
-        <w:t>j</w:t>
-      </w:r>
-      <w:proofErr w:type="gramEnd"/>
+        <w:t xml:space="preserve">    j</w:t>
+      </w:r>
       <w:r>
         <w:tab/>
       </w:r>
@@ -2011,12 +1804,10 @@
         <w:t xml:space="preserve">    </w:t>
       </w:r>
       <w:proofErr w:type="spellStart"/>
-      <w:proofErr w:type="gramStart"/>
       <w:r>
         <w:t>nop</w:t>
       </w:r>
       <w:proofErr w:type="spellEnd"/>
-      <w:proofErr w:type="gramEnd"/>
     </w:p>
     <w:p>
       <w:pPr>
@@ -2032,10 +1823,7 @@
         </w:numPr>
       </w:pPr>
       <w:r>
-        <w:t xml:space="preserve">Write and test subroutine for </w:t>
-      </w:r>
-      <w:r>
-        <w:t>EQUALS</w:t>
+        <w:t>Write and test subroutine for EQUALS</w:t>
       </w:r>
     </w:p>
     <w:p>
@@ -2054,15 +1842,7 @@
         <w:ind w:left="360"/>
       </w:pPr>
       <w:r>
-        <w:t xml:space="preserve">    </w:t>
-      </w:r>
-      <w:proofErr w:type="gramStart"/>
-      <w:r>
-        <w:t>pop</w:t>
-      </w:r>
-      <w:proofErr w:type="gramEnd"/>
-      <w:r>
-        <w:t xml:space="preserve"> t0</w:t>
+        <w:t xml:space="preserve">    pop t0</w:t>
       </w:r>
     </w:p>
     <w:p>
@@ -2073,12 +1853,10 @@
         <w:t xml:space="preserve">    </w:t>
       </w:r>
       <w:proofErr w:type="spellStart"/>
-      <w:proofErr w:type="gramStart"/>
       <w:r>
         <w:t>sw</w:t>
       </w:r>
       <w:proofErr w:type="spellEnd"/>
-      <w:proofErr w:type="gramEnd"/>
       <w:r>
         <w:t xml:space="preserve"> t0, 0(s5)</w:t>
       </w:r>
@@ -2092,15 +1870,7 @@
         <w:ind w:left="360"/>
       </w:pPr>
       <w:r>
-        <w:t xml:space="preserve">    </w:t>
-      </w:r>
-      <w:proofErr w:type="gramStart"/>
-      <w:r>
-        <w:t>j</w:t>
-      </w:r>
-      <w:proofErr w:type="gramEnd"/>
-      <w:r>
-        <w:t xml:space="preserve"> endless</w:t>
+        <w:t xml:space="preserve">    j endless</w:t>
       </w:r>
       <w:r>
         <w:tab/>
@@ -2118,12 +1888,10 @@
         <w:t xml:space="preserve">    </w:t>
       </w:r>
       <w:proofErr w:type="spellStart"/>
-      <w:proofErr w:type="gramStart"/>
       <w:r>
         <w:t>nop</w:t>
       </w:r>
       <w:proofErr w:type="spellEnd"/>
-      <w:proofErr w:type="gramEnd"/>
       <w:r>
         <w:t xml:space="preserve"> </w:t>
       </w:r>
@@ -2212,7 +1980,18 @@
         <w:t>(3*4) + (5-6) =</w:t>
       </w:r>
       <w:r>
-        <w:t xml:space="preserve"> 11 = 0x000000B</w:t>
+        <w:t xml:space="preserve"> 11 = 0x</w:t>
+      </w:r>
+      <w:bookmarkStart w:id="0" w:name="_GoBack"/>
+      <w:bookmarkEnd w:id="0"/>
+      <w:r>
+        <w:t>000</w:t>
+      </w:r>
+      <w:r>
+        <w:t>0</w:t>
+      </w:r>
+      <w:r>
+        <w:t>000B</w:t>
       </w:r>
     </w:p>
     <w:p>
@@ -2234,18 +2013,40 @@
         <w:ind w:firstLine="720"/>
       </w:pPr>
       <w:r>
-        <w:t>I gained a lot of practice in using conditional branching and iterations in this lab. Jumping back and forth from the main loop and even looping a subroutine was very helpful. Walking through those loops one at a time helped a lot too. Using the debugger in the IDE was something I gained much more experience with. Allocating variables and memory was also practiced in this lab. Indirect addressing and pointer arithmetic was used to traverse the stack and expression array. The definition and use of macros made this lab much more efficient and easy to write as well.</w:t>
+        <w:t>I gained a lot of practice in using conditional branching and iterations in this lab. Jumping back and forth from the main loop and even looping</w:t>
+      </w:r>
+      <w:r>
+        <w:t xml:space="preserve"> in</w:t>
+      </w:r>
+      <w:r>
+        <w:t xml:space="preserve"> a subroutine was very helpful. Walking through those loops one at a time helped a lot too. Using the debugger in the IDE was something I gained much more experience with. Allocating variables and memory was also practiced in this lab. Indirect addressing and pointer arithmetic was used to traverse the stack and expression array. The definition and use of macros made this lab much more efficient and easy to write as well.</w:t>
       </w:r>
       <w:r>
         <w:t xml:space="preserve"> I also gained some practice on </w:t>
       </w:r>
-      <w:bookmarkStart w:id="0" w:name="_GoBack"/>
-      <w:bookmarkEnd w:id="0"/>
-    </w:p>
-    <w:p>
-      <w:r>
-        <w:tab/>
-        <w:t>The biggest challenge for me was wrapping my mind around the stack. I’ve used them before, but using pointer arithmetic took a bit practice to fully understand. I feel like once I made and tested the macros, the need for this understanding was abstracted away. With the macros defined, it was just a basic use of a stack to do arithmetic and traversing an array.</w:t>
+      <w:r>
+        <w:t>stack use.</w:t>
+      </w:r>
+    </w:p>
+    <w:p>
+      <w:r>
+        <w:tab/>
+        <w:t>The biggest challenge for me was wrapping my mind around the stack. I’ve used them before, but using pointer arithmetic took a bit practice to fully understand. I feel like once I made and tested the macros, the need for this understanding was abstracted away. With the macros defined, it was just a basic use o</w:t>
+      </w:r>
+      <w:r>
+        <w:t>f a stack to do arithmetic. T</w:t>
+      </w:r>
+      <w:r>
+        <w:t>raversing an array</w:t>
+      </w:r>
+      <w:r>
+        <w:t xml:space="preserve"> was much easier this time as well, practice from lab 2 helped a lot there</w:t>
+      </w:r>
+      <w:r>
+        <w:t>.</w:t>
+      </w:r>
+      <w:r>
+        <w:t xml:space="preserve"> </w:t>
       </w:r>
     </w:p>
     <w:p/>

</xml_diff>